<commit_message>
2nd commit - Q1 completed
</commit_message>
<xml_diff>
--- a/MA Psychology Statistics 2018 Test 1.docx
+++ b/MA Psychology Statistics 2018 Test 1.docx
@@ -445,56 +445,16 @@
           <w:sz w:val="18"/>
           <w:szCs w:val="18"/>
         </w:rPr>
-        <w:t xml:space="preserve"> on VULA, in the Test 1 Assignment folder.  The data set ‘Cambridge </w:t>
-      </w:r>
-      <w:proofErr w:type="spellStart"/>
-      <w:r>
-        <w:rPr>
-          <w:rFonts w:ascii="ArialUnicodeMS-Bold" w:hAnsi="ArialUnicodeMS-Bold" w:cs="ArialUnicodeMS-Bold"/>
-          <w:bCs/>
-          <w:sz w:val="18"/>
-          <w:szCs w:val="18"/>
-        </w:rPr>
-        <w:t>delinquency.sav</w:t>
-      </w:r>
-      <w:proofErr w:type="spellEnd"/>
-      <w:r>
-        <w:rPr>
-          <w:rFonts w:ascii="ArialUnicodeMS-Bold" w:hAnsi="ArialUnicodeMS-Bold" w:cs="ArialUnicodeMS-Bold"/>
-          <w:bCs/>
-          <w:sz w:val="18"/>
-          <w:szCs w:val="18"/>
-        </w:rPr>
-        <w:t xml:space="preserve">’ file contains most of the data, except for data about convictions of the participants </w:t>
-      </w:r>
-      <w:r>
-        <w:rPr>
-          <w:rFonts w:ascii="ArialUnicodeMS-Bold" w:hAnsi="ArialUnicodeMS-Bold" w:cs="ArialUnicodeMS-Bold"/>
-          <w:bCs/>
-          <w:sz w:val="18"/>
-          <w:szCs w:val="18"/>
-        </w:rPr>
-        <w:t xml:space="preserve">at different ages, which is in ‘conviction </w:t>
-      </w:r>
-      <w:proofErr w:type="spellStart"/>
-      <w:r>
-        <w:rPr>
-          <w:rFonts w:ascii="ArialUnicodeMS-Bold" w:hAnsi="ArialUnicodeMS-Bold" w:cs="ArialUnicodeMS-Bold"/>
-          <w:bCs/>
-          <w:sz w:val="18"/>
-          <w:szCs w:val="18"/>
-        </w:rPr>
-        <w:t>data.sav</w:t>
-      </w:r>
-      <w:proofErr w:type="spellEnd"/>
-      <w:r>
-        <w:rPr>
-          <w:rFonts w:ascii="ArialUnicodeMS-Bold" w:hAnsi="ArialUnicodeMS-Bold" w:cs="ArialUnicodeMS-Bold"/>
-          <w:bCs/>
-          <w:sz w:val="18"/>
-          <w:szCs w:val="18"/>
-        </w:rPr>
-        <w:t xml:space="preserve">’.  </w:t>
+        <w:t xml:space="preserve"> on VULA, in the Test 1 Assignment folder.  The data set ‘Cambridge delinquency.sav’ file contains most of the data, except for data about convictions of the participants </w:t>
+      </w:r>
+      <w:r>
+        <w:rPr>
+          <w:rFonts w:ascii="ArialUnicodeMS-Bold" w:hAnsi="ArialUnicodeMS-Bold" w:cs="ArialUnicodeMS-Bold"/>
+          <w:bCs/>
+          <w:sz w:val="18"/>
+          <w:szCs w:val="18"/>
+        </w:rPr>
+        <w:t xml:space="preserve">at different ages, which is in ‘conviction data.sav’.  </w:t>
       </w:r>
     </w:p>
     <w:p>
@@ -587,8 +547,6 @@
         <w:tab/>
         <w:t xml:space="preserve">There is a codebook for the data in the VULA folder. You will see that a great many variables were measured over the first 20 years of the study. The variable names in the data files are not very helpful, but the labels for the variables are. </w:t>
       </w:r>
-      <w:bookmarkStart w:id="0" w:name="_GoBack"/>
-      <w:bookmarkEnd w:id="0"/>
     </w:p>
     <w:p>
       <w:pPr>
@@ -699,9 +657,18 @@
           <w:u w:val="dotDash"/>
           <w:shd w:val="clear" w:color="auto" w:fill="FFFFFF"/>
         </w:rPr>
-        <w:t xml:space="preserve">choose ones that seem </w:t>
-      </w:r>
-      <w:proofErr w:type="gramStart"/>
+        <w:t>choose ones that seem important</w:t>
+      </w:r>
+      <w:r>
+        <w:rPr>
+          <w:rFonts w:ascii="ArialUnicodeMS-Bold" w:hAnsi="ArialUnicodeMS-Bold" w:cs="ArialUnicodeMS-Bold"/>
+          <w:bCs/>
+          <w:sz w:val="18"/>
+          <w:szCs w:val="18"/>
+          <w:shd w:val="clear" w:color="auto" w:fill="FFFFFF"/>
+        </w:rPr>
+        <w:t xml:space="preserve">;  you can choose variables from </w:t>
+      </w:r>
       <w:r>
         <w:rPr>
           <w:rFonts w:ascii="ArialUnicodeMS-Bold" w:hAnsi="ArialUnicodeMS-Bold" w:cs="ArialUnicodeMS-Bold"/>
@@ -711,7 +678,7 @@
           <w:u w:val="dotDash"/>
           <w:shd w:val="clear" w:color="auto" w:fill="FFFFFF"/>
         </w:rPr>
-        <w:t>important</w:t>
+        <w:t>one point in time</w:t>
       </w:r>
       <w:r>
         <w:rPr>
@@ -721,18 +688,7 @@
           <w:szCs w:val="18"/>
           <w:shd w:val="clear" w:color="auto" w:fill="FFFFFF"/>
         </w:rPr>
-        <w:t>;  you</w:t>
-      </w:r>
-      <w:proofErr w:type="gramEnd"/>
-      <w:r>
-        <w:rPr>
-          <w:rFonts w:ascii="ArialUnicodeMS-Bold" w:hAnsi="ArialUnicodeMS-Bold" w:cs="ArialUnicodeMS-Bold"/>
-          <w:bCs/>
-          <w:sz w:val="18"/>
-          <w:szCs w:val="18"/>
-          <w:shd w:val="clear" w:color="auto" w:fill="FFFFFF"/>
-        </w:rPr>
-        <w:t xml:space="preserve"> can choose variables from </w:t>
+        <w:t xml:space="preserve"> or </w:t>
       </w:r>
       <w:r>
         <w:rPr>
@@ -743,27 +699,6 @@
           <w:u w:val="dotDash"/>
           <w:shd w:val="clear" w:color="auto" w:fill="FFFFFF"/>
         </w:rPr>
-        <w:t>one point in time</w:t>
-      </w:r>
-      <w:r>
-        <w:rPr>
-          <w:rFonts w:ascii="ArialUnicodeMS-Bold" w:hAnsi="ArialUnicodeMS-Bold" w:cs="ArialUnicodeMS-Bold"/>
-          <w:bCs/>
-          <w:sz w:val="18"/>
-          <w:szCs w:val="18"/>
-          <w:shd w:val="clear" w:color="auto" w:fill="FFFFFF"/>
-        </w:rPr>
-        <w:t xml:space="preserve"> or </w:t>
-      </w:r>
-      <w:r>
-        <w:rPr>
-          <w:rFonts w:ascii="ArialUnicodeMS-Bold" w:hAnsi="ArialUnicodeMS-Bold" w:cs="ArialUnicodeMS-Bold"/>
-          <w:bCs/>
-          <w:sz w:val="18"/>
-          <w:szCs w:val="18"/>
-          <w:u w:val="dotDash"/>
-          <w:shd w:val="clear" w:color="auto" w:fill="FFFFFF"/>
-        </w:rPr>
         <w:t>create variables to include all points in time</w:t>
       </w:r>
       <w:r>
@@ -1029,29 +964,7 @@
           <w:szCs w:val="18"/>
           <w:shd w:val="clear" w:color="auto" w:fill="FABF8F" w:themeFill="accent6" w:themeFillTint="99"/>
         </w:rPr>
-        <w:t xml:space="preserve">If you can do this programmatically i.e., use the </w:t>
-      </w:r>
-      <w:proofErr w:type="spellStart"/>
-      <w:r>
-        <w:rPr>
-          <w:rFonts w:ascii="ArialUnicodeMS-Bold" w:hAnsi="ArialUnicodeMS-Bold" w:cs="ArialUnicodeMS-Bold"/>
-          <w:bCs/>
-          <w:sz w:val="18"/>
-          <w:szCs w:val="18"/>
-          <w:shd w:val="clear" w:color="auto" w:fill="FABF8F" w:themeFill="accent6" w:themeFillTint="99"/>
-        </w:rPr>
-        <w:t>tidyverse</w:t>
-      </w:r>
-      <w:proofErr w:type="spellEnd"/>
-      <w:r>
-        <w:rPr>
-          <w:rFonts w:ascii="ArialUnicodeMS-Bold" w:hAnsi="ArialUnicodeMS-Bold" w:cs="ArialUnicodeMS-Bold"/>
-          <w:bCs/>
-          <w:sz w:val="18"/>
-          <w:szCs w:val="18"/>
-          <w:shd w:val="clear" w:color="auto" w:fill="FABF8F" w:themeFill="accent6" w:themeFillTint="99"/>
-        </w:rPr>
-        <w:t xml:space="preserve"> and other packages to manipulate the data files, and variable names</w:t>
+        <w:t>If you can do this programmatically i.e., use the tidyverse and other packages to manipulate the data files, and variable names</w:t>
       </w:r>
       <w:r>
         <w:rPr>
@@ -1298,27 +1211,7 @@
           <w:sz w:val="18"/>
           <w:szCs w:val="18"/>
         </w:rPr>
-        <w:t xml:space="preserve">the occurrence and extent of criminality in our participants </w:t>
-      </w:r>
-      <w:proofErr w:type="gramStart"/>
-      <w:r>
-        <w:rPr>
-          <w:rFonts w:ascii="ArialUnicodeMS-Bold" w:eastAsia="ArialUnicodeMS" w:hAnsi="ArialUnicodeMS-Bold" w:cs="ArialUnicodeMS-Bold"/>
-          <w:bCs/>
-          <w:sz w:val="18"/>
-          <w:szCs w:val="18"/>
-        </w:rPr>
-        <w:t>on the basis of</w:t>
-      </w:r>
-      <w:proofErr w:type="gramEnd"/>
-      <w:r>
-        <w:rPr>
-          <w:rFonts w:ascii="ArialUnicodeMS-Bold" w:eastAsia="ArialUnicodeMS" w:hAnsi="ArialUnicodeMS-Bold" w:cs="ArialUnicodeMS-Bold"/>
-          <w:bCs/>
-          <w:sz w:val="18"/>
-          <w:szCs w:val="18"/>
-        </w:rPr>
-        <w:t xml:space="preserve"> early life events or factors</w:t>
+        <w:t>the occurrence and extent of criminality in our participants on the basis of early life events or factors</w:t>
       </w:r>
       <w:r>
         <w:rPr>
@@ -1421,9 +1314,8 @@
           <w:szCs w:val="18"/>
           <w:shd w:val="clear" w:color="auto" w:fill="FABF8F" w:themeFill="accent6" w:themeFillTint="99"/>
         </w:rPr>
-        <w:t xml:space="preserve">Write a function to assess the predictive accuracy of your </w:t>
-      </w:r>
-      <w:proofErr w:type="spellStart"/>
+        <w:t>Write a function to assess the predictive accuracy of your model</w:t>
+      </w:r>
       <w:r>
         <w:rPr>
           <w:rFonts w:ascii="ArialUnicodeMS-Bold" w:eastAsia="ArialUnicodeMS" w:hAnsi="ArialUnicodeMS-Bold" w:cs="ArialUnicodeMS-Bold"/>
@@ -1432,28 +1324,7 @@
           <w:szCs w:val="18"/>
           <w:shd w:val="clear" w:color="auto" w:fill="FABF8F" w:themeFill="accent6" w:themeFillTint="99"/>
         </w:rPr>
-        <w:t>model</w:t>
-      </w:r>
-      <w:r>
-        <w:rPr>
-          <w:rFonts w:ascii="ArialUnicodeMS-Bold" w:eastAsia="ArialUnicodeMS" w:hAnsi="ArialUnicodeMS-Bold" w:cs="ArialUnicodeMS-Bold"/>
-          <w:bCs/>
-          <w:sz w:val="18"/>
-          <w:szCs w:val="18"/>
-          <w:shd w:val="clear" w:color="auto" w:fill="FABF8F" w:themeFill="accent6" w:themeFillTint="99"/>
-        </w:rPr>
-        <w:t>(s</w:t>
-      </w:r>
-      <w:proofErr w:type="spellEnd"/>
-      <w:r>
-        <w:rPr>
-          <w:rFonts w:ascii="ArialUnicodeMS-Bold" w:eastAsia="ArialUnicodeMS" w:hAnsi="ArialUnicodeMS-Bold" w:cs="ArialUnicodeMS-Bold"/>
-          <w:bCs/>
-          <w:sz w:val="18"/>
-          <w:szCs w:val="18"/>
-          <w:shd w:val="clear" w:color="auto" w:fill="FABF8F" w:themeFill="accent6" w:themeFillTint="99"/>
-        </w:rPr>
-        <w:t>)</w:t>
+        <w:t>(s)</w:t>
       </w:r>
       <w:r>
         <w:rPr>
@@ -1514,27 +1385,7 @@
           <w:sz w:val="18"/>
           <w:szCs w:val="18"/>
         </w:rPr>
-        <w:t xml:space="preserve">Model selection – hierarchical?  Or stepwise?  Or a </w:t>
-      </w:r>
-      <w:proofErr w:type="spellStart"/>
-      <w:r>
-        <w:rPr>
-          <w:rFonts w:ascii="ArialUnicodeMS-Bold" w:eastAsia="ArialUnicodeMS" w:hAnsi="ArialUnicodeMS-Bold" w:cs="ArialUnicodeMS-Bold"/>
-          <w:bCs/>
-          <w:sz w:val="18"/>
-          <w:szCs w:val="18"/>
-        </w:rPr>
-        <w:t>penalised</w:t>
-      </w:r>
-      <w:proofErr w:type="spellEnd"/>
-      <w:r>
-        <w:rPr>
-          <w:rFonts w:ascii="ArialUnicodeMS-Bold" w:eastAsia="ArialUnicodeMS" w:hAnsi="ArialUnicodeMS-Bold" w:cs="ArialUnicodeMS-Bold"/>
-          <w:bCs/>
-          <w:sz w:val="18"/>
-          <w:szCs w:val="18"/>
-        </w:rPr>
-        <w:t xml:space="preserve"> method?</w:t>
+        <w:t>Model selection – hierarchical?  Or stepwise?  Or a penalised method?</w:t>
       </w:r>
       <w:r>
         <w:rPr>
@@ -1564,27 +1415,7 @@
           <w:sz w:val="18"/>
           <w:szCs w:val="18"/>
         </w:rPr>
-        <w:t xml:space="preserve">Model validation – </w:t>
-      </w:r>
-      <w:proofErr w:type="spellStart"/>
-      <w:r>
-        <w:rPr>
-          <w:rFonts w:ascii="ArialUnicodeMS-Bold" w:eastAsia="ArialUnicodeMS" w:hAnsi="ArialUnicodeMS-Bold" w:cs="ArialUnicodeMS-Bold"/>
-          <w:bCs/>
-          <w:sz w:val="18"/>
-          <w:szCs w:val="18"/>
-        </w:rPr>
-        <w:t>validation</w:t>
-      </w:r>
-      <w:proofErr w:type="spellEnd"/>
-      <w:r>
-        <w:rPr>
-          <w:rFonts w:ascii="ArialUnicodeMS-Bold" w:eastAsia="ArialUnicodeMS" w:hAnsi="ArialUnicodeMS-Bold" w:cs="ArialUnicodeMS-Bold"/>
-          <w:bCs/>
-          <w:sz w:val="18"/>
-          <w:szCs w:val="18"/>
-        </w:rPr>
-        <w:t xml:space="preserve"> set?  Or cross-validation?  </w:t>
+        <w:t xml:space="preserve">Model validation – validation set?  Or cross-validation?  </w:t>
       </w:r>
     </w:p>
     <w:p>
@@ -1802,20 +1633,8 @@
           <w:szCs w:val="18"/>
           <w:shd w:val="clear" w:color="auto" w:fill="FABF8F" w:themeFill="accent6" w:themeFillTint="99"/>
         </w:rPr>
-        <w:t xml:space="preserve">All your project and output files should also appear on </w:t>
-      </w:r>
-      <w:proofErr w:type="spellStart"/>
-      <w:r>
-        <w:rPr>
-          <w:rFonts w:ascii="ArialUnicodeMS-Bold" w:eastAsia="ArialUnicodeMS" w:hAnsi="ArialUnicodeMS-Bold" w:cs="ArialUnicodeMS-Bold"/>
-          <w:bCs/>
-          <w:sz w:val="18"/>
-          <w:szCs w:val="18"/>
-          <w:shd w:val="clear" w:color="auto" w:fill="FABF8F" w:themeFill="accent6" w:themeFillTint="99"/>
-        </w:rPr>
-        <w:t>Github</w:t>
-      </w:r>
-      <w:proofErr w:type="spellEnd"/>
+        <w:t>All your project and output files should also appear on Github</w:t>
+      </w:r>
       <w:r>
         <w:rPr>
           <w:rFonts w:ascii="ArialUnicodeMS-Bold" w:eastAsia="ArialUnicodeMS" w:hAnsi="ArialUnicodeMS-Bold" w:cs="ArialUnicodeMS-Bold"/>
@@ -1896,8 +1715,9 @@
       <w:r>
         <w:t>======================</w:t>
       </w:r>
-    </w:p>
-    <w:p/>
+      <w:bookmarkStart w:id="0" w:name="_GoBack"/>
+      <w:bookmarkEnd w:id="0"/>
+    </w:p>
     <w:sectPr>
       <w:footerReference w:type="even" r:id="rId7"/>
       <w:footerReference w:type="default" r:id="rId8"/>
@@ -2007,7 +1827,7 @@
         <w:rStyle w:val="PageNumber"/>
         <w:noProof/>
       </w:rPr>
-      <w:t>1</w:t>
+      <w:t>2</w:t>
     </w:r>
     <w:r>
       <w:rPr>
@@ -2449,7 +2269,6 @@
   <w:style w:type="character" w:default="1" w:styleId="DefaultParagraphFont">
     <w:name w:val="Default Paragraph Font"/>
     <w:uiPriority w:val="1"/>
-    <w:semiHidden/>
     <w:unhideWhenUsed/>
   </w:style>
   <w:style w:type="table" w:default="1" w:styleId="TableNormal">
@@ -2552,6 +2371,29 @@
     <w:rPr>
       <w:color w:val="800080" w:themeColor="followedHyperlink"/>
       <w:u w:val="single"/>
+    </w:rPr>
+  </w:style>
+  <w:style w:type="paragraph" w:customStyle="1" w:styleId="EndNoteBibliographyTitle">
+    <w:name w:val="EndNote Bibliography Title"/>
+    <w:basedOn w:val="Normal"/>
+    <w:rsid w:val="003F22C0"/>
+    <w:pPr>
+      <w:spacing w:after="0"/>
+      <w:jc w:val="center"/>
+    </w:pPr>
+    <w:rPr>
+      <w:rFonts w:ascii="Calibri" w:hAnsi="Calibri"/>
+    </w:rPr>
+  </w:style>
+  <w:style w:type="paragraph" w:customStyle="1" w:styleId="EndNoteBibliography">
+    <w:name w:val="EndNote Bibliography"/>
+    <w:basedOn w:val="Normal"/>
+    <w:rsid w:val="003F22C0"/>
+    <w:pPr>
+      <w:spacing w:line="240" w:lineRule="auto"/>
+    </w:pPr>
+    <w:rPr>
+      <w:rFonts w:ascii="Calibri" w:hAnsi="Calibri"/>
     </w:rPr>
   </w:style>
 </w:styles>

</xml_diff>

<commit_message>
3rd commit - completion of question2
</commit_message>
<xml_diff>
--- a/MA Psychology Statistics 2018 Test 1.docx
+++ b/MA Psychology Statistics 2018 Test 1.docx
@@ -445,16 +445,56 @@
           <w:sz w:val="18"/>
           <w:szCs w:val="18"/>
         </w:rPr>
-        <w:t xml:space="preserve"> on VULA, in the Test 1 Assignment folder.  The data set ‘Cambridge delinquency.sav’ file contains most of the data, except for data about convictions of the participants </w:t>
-      </w:r>
-      <w:r>
-        <w:rPr>
-          <w:rFonts w:ascii="ArialUnicodeMS-Bold" w:hAnsi="ArialUnicodeMS-Bold" w:cs="ArialUnicodeMS-Bold"/>
-          <w:bCs/>
-          <w:sz w:val="18"/>
-          <w:szCs w:val="18"/>
-        </w:rPr>
-        <w:t xml:space="preserve">at different ages, which is in ‘conviction data.sav’.  </w:t>
+        <w:t xml:space="preserve"> on VULA, in the Test 1 Assignment folder.  The data set ‘Cambridge </w:t>
+      </w:r>
+      <w:proofErr w:type="spellStart"/>
+      <w:r>
+        <w:rPr>
+          <w:rFonts w:ascii="ArialUnicodeMS-Bold" w:hAnsi="ArialUnicodeMS-Bold" w:cs="ArialUnicodeMS-Bold"/>
+          <w:bCs/>
+          <w:sz w:val="18"/>
+          <w:szCs w:val="18"/>
+        </w:rPr>
+        <w:t>delinquency.sav</w:t>
+      </w:r>
+      <w:proofErr w:type="spellEnd"/>
+      <w:r>
+        <w:rPr>
+          <w:rFonts w:ascii="ArialUnicodeMS-Bold" w:hAnsi="ArialUnicodeMS-Bold" w:cs="ArialUnicodeMS-Bold"/>
+          <w:bCs/>
+          <w:sz w:val="18"/>
+          <w:szCs w:val="18"/>
+        </w:rPr>
+        <w:t xml:space="preserve">’ file contains most of the data, except for data about convictions of the participants </w:t>
+      </w:r>
+      <w:r>
+        <w:rPr>
+          <w:rFonts w:ascii="ArialUnicodeMS-Bold" w:hAnsi="ArialUnicodeMS-Bold" w:cs="ArialUnicodeMS-Bold"/>
+          <w:bCs/>
+          <w:sz w:val="18"/>
+          <w:szCs w:val="18"/>
+        </w:rPr>
+        <w:t xml:space="preserve">at different ages, which is in ‘conviction </w:t>
+      </w:r>
+      <w:proofErr w:type="spellStart"/>
+      <w:r>
+        <w:rPr>
+          <w:rFonts w:ascii="ArialUnicodeMS-Bold" w:hAnsi="ArialUnicodeMS-Bold" w:cs="ArialUnicodeMS-Bold"/>
+          <w:bCs/>
+          <w:sz w:val="18"/>
+          <w:szCs w:val="18"/>
+        </w:rPr>
+        <w:t>data.sav</w:t>
+      </w:r>
+      <w:proofErr w:type="spellEnd"/>
+      <w:r>
+        <w:rPr>
+          <w:rFonts w:ascii="ArialUnicodeMS-Bold" w:hAnsi="ArialUnicodeMS-Bold" w:cs="ArialUnicodeMS-Bold"/>
+          <w:bCs/>
+          <w:sz w:val="18"/>
+          <w:szCs w:val="18"/>
+        </w:rPr>
+        <w:t xml:space="preserve">’.  </w:t>
       </w:r>
     </w:p>
     <w:p>
@@ -545,7 +585,18 @@
           <w:szCs w:val="18"/>
         </w:rPr>
         <w:tab/>
-        <w:t xml:space="preserve">There is a codebook for the data in the VULA folder. You will see that a great many variables were measured over the first 20 years of the study. The variable names in the data files are not very helpful, but the labels for the variables are. </w:t>
+        <w:t>There is a codebook for the data in the VULA folder. You will see that a great many variables were measured over th</w:t>
+      </w:r>
+      <w:bookmarkStart w:id="0" w:name="_GoBack"/>
+      <w:bookmarkEnd w:id="0"/>
+      <w:r>
+        <w:rPr>
+          <w:rFonts w:ascii="ArialUnicodeMS-Bold" w:hAnsi="ArialUnicodeMS-Bold" w:cs="ArialUnicodeMS-Bold"/>
+          <w:bCs/>
+          <w:sz w:val="18"/>
+          <w:szCs w:val="18"/>
+        </w:rPr>
+        <w:t xml:space="preserve">e first 20 years of the study. The variable names in the data files are not very helpful, but the labels for the variables are. </w:t>
       </w:r>
     </w:p>
     <w:p>
@@ -657,18 +708,9 @@
           <w:u w:val="dotDash"/>
           <w:shd w:val="clear" w:color="auto" w:fill="FFFFFF"/>
         </w:rPr>
-        <w:t>choose ones that seem important</w:t>
-      </w:r>
-      <w:r>
-        <w:rPr>
-          <w:rFonts w:ascii="ArialUnicodeMS-Bold" w:hAnsi="ArialUnicodeMS-Bold" w:cs="ArialUnicodeMS-Bold"/>
-          <w:bCs/>
-          <w:sz w:val="18"/>
-          <w:szCs w:val="18"/>
-          <w:shd w:val="clear" w:color="auto" w:fill="FFFFFF"/>
-        </w:rPr>
-        <w:t xml:space="preserve">;  you can choose variables from </w:t>
-      </w:r>
+        <w:t xml:space="preserve">choose ones that seem </w:t>
+      </w:r>
+      <w:proofErr w:type="gramStart"/>
       <w:r>
         <w:rPr>
           <w:rFonts w:ascii="ArialUnicodeMS-Bold" w:hAnsi="ArialUnicodeMS-Bold" w:cs="ArialUnicodeMS-Bold"/>
@@ -678,7 +720,7 @@
           <w:u w:val="dotDash"/>
           <w:shd w:val="clear" w:color="auto" w:fill="FFFFFF"/>
         </w:rPr>
-        <w:t>one point in time</w:t>
+        <w:t>important</w:t>
       </w:r>
       <w:r>
         <w:rPr>
@@ -688,7 +730,18 @@
           <w:szCs w:val="18"/>
           <w:shd w:val="clear" w:color="auto" w:fill="FFFFFF"/>
         </w:rPr>
-        <w:t xml:space="preserve"> or </w:t>
+        <w:t>;  you</w:t>
+      </w:r>
+      <w:proofErr w:type="gramEnd"/>
+      <w:r>
+        <w:rPr>
+          <w:rFonts w:ascii="ArialUnicodeMS-Bold" w:hAnsi="ArialUnicodeMS-Bold" w:cs="ArialUnicodeMS-Bold"/>
+          <w:bCs/>
+          <w:sz w:val="18"/>
+          <w:szCs w:val="18"/>
+          <w:shd w:val="clear" w:color="auto" w:fill="FFFFFF"/>
+        </w:rPr>
+        <w:t xml:space="preserve"> can choose variables from </w:t>
       </w:r>
       <w:r>
         <w:rPr>
@@ -699,6 +752,27 @@
           <w:u w:val="dotDash"/>
           <w:shd w:val="clear" w:color="auto" w:fill="FFFFFF"/>
         </w:rPr>
+        <w:t>one point in time</w:t>
+      </w:r>
+      <w:r>
+        <w:rPr>
+          <w:rFonts w:ascii="ArialUnicodeMS-Bold" w:hAnsi="ArialUnicodeMS-Bold" w:cs="ArialUnicodeMS-Bold"/>
+          <w:bCs/>
+          <w:sz w:val="18"/>
+          <w:szCs w:val="18"/>
+          <w:shd w:val="clear" w:color="auto" w:fill="FFFFFF"/>
+        </w:rPr>
+        <w:t xml:space="preserve"> or </w:t>
+      </w:r>
+      <w:r>
+        <w:rPr>
+          <w:rFonts w:ascii="ArialUnicodeMS-Bold" w:hAnsi="ArialUnicodeMS-Bold" w:cs="ArialUnicodeMS-Bold"/>
+          <w:bCs/>
+          <w:sz w:val="18"/>
+          <w:szCs w:val="18"/>
+          <w:u w:val="dotDash"/>
+          <w:shd w:val="clear" w:color="auto" w:fill="FFFFFF"/>
+        </w:rPr>
         <w:t>create variables to include all points in time</w:t>
       </w:r>
       <w:r>
@@ -808,7 +882,7 @@
           <w:bCs/>
           <w:sz w:val="18"/>
           <w:szCs w:val="18"/>
-          <w:shd w:val="clear" w:color="auto" w:fill="FDE9D9" w:themeFill="accent6" w:themeFillTint="33"/>
+          <w:shd w:val="clear" w:color="auto" w:fill="C2D69B" w:themeFill="accent3" w:themeFillTint="99"/>
         </w:rPr>
         <w:t xml:space="preserve">Create a data set from the data files </w:t>
       </w:r>
@@ -818,7 +892,7 @@
           <w:bCs/>
           <w:sz w:val="18"/>
           <w:szCs w:val="18"/>
-          <w:shd w:val="clear" w:color="auto" w:fill="FDE9D9" w:themeFill="accent6" w:themeFillTint="33"/>
+          <w:shd w:val="clear" w:color="auto" w:fill="C2D69B" w:themeFill="accent3" w:themeFillTint="99"/>
         </w:rPr>
         <w:t xml:space="preserve">containing the </w:t>
       </w:r>
@@ -828,7 +902,7 @@
           <w:bCs/>
           <w:sz w:val="18"/>
           <w:szCs w:val="18"/>
-          <w:shd w:val="clear" w:color="auto" w:fill="FDE9D9" w:themeFill="accent6" w:themeFillTint="33"/>
+          <w:shd w:val="clear" w:color="auto" w:fill="C2D69B" w:themeFill="accent3" w:themeFillTint="99"/>
         </w:rPr>
         <w:t xml:space="preserve">variables </w:t>
       </w:r>
@@ -838,7 +912,7 @@
           <w:bCs/>
           <w:sz w:val="18"/>
           <w:szCs w:val="18"/>
-          <w:shd w:val="clear" w:color="auto" w:fill="FDE9D9" w:themeFill="accent6" w:themeFillTint="33"/>
+          <w:shd w:val="clear" w:color="auto" w:fill="C2D69B" w:themeFill="accent3" w:themeFillTint="99"/>
         </w:rPr>
         <w:t>that you want to use</w:t>
       </w:r>
@@ -857,7 +931,7 @@
           <w:bCs/>
           <w:sz w:val="18"/>
           <w:szCs w:val="18"/>
-          <w:shd w:val="clear" w:color="auto" w:fill="FDE9D9" w:themeFill="accent6" w:themeFillTint="33"/>
+          <w:shd w:val="clear" w:color="auto" w:fill="C2D69B" w:themeFill="accent3" w:themeFillTint="99"/>
         </w:rPr>
         <w:t>early life predictors of criminal</w:t>
       </w:r>
@@ -867,7 +941,7 @@
           <w:bCs/>
           <w:sz w:val="18"/>
           <w:szCs w:val="18"/>
-          <w:shd w:val="clear" w:color="auto" w:fill="FDE9D9" w:themeFill="accent6" w:themeFillTint="33"/>
+          <w:shd w:val="clear" w:color="auto" w:fill="C2D69B" w:themeFill="accent3" w:themeFillTint="99"/>
         </w:rPr>
         <w:t>ity</w:t>
       </w:r>
@@ -886,7 +960,7 @@
           <w:bCs/>
           <w:sz w:val="18"/>
           <w:szCs w:val="18"/>
-          <w:shd w:val="clear" w:color="auto" w:fill="FDE9D9" w:themeFill="accent6" w:themeFillTint="33"/>
+          <w:shd w:val="clear" w:color="auto" w:fill="C2D69B" w:themeFill="accent3" w:themeFillTint="99"/>
         </w:rPr>
         <w:t>convictions at different ages in your data set</w:t>
       </w:r>
@@ -905,18 +979,76 @@
           <w:bCs/>
           <w:sz w:val="18"/>
           <w:szCs w:val="18"/>
+          <w:shd w:val="clear" w:color="auto" w:fill="C2D69B" w:themeFill="accent3" w:themeFillTint="99"/>
+        </w:rPr>
+        <w:t>merge the two data files</w:t>
+      </w:r>
+      <w:r>
+        <w:rPr>
+          <w:rFonts w:ascii="ArialUnicodeMS-Bold" w:hAnsi="ArialUnicodeMS-Bold" w:cs="ArialUnicodeMS-Bold"/>
+          <w:bCs/>
+          <w:sz w:val="18"/>
+          <w:szCs w:val="18"/>
+        </w:rPr>
+        <w:t xml:space="preserve">, and </w:t>
+      </w:r>
+      <w:r>
+        <w:rPr>
+          <w:rFonts w:ascii="ArialUnicodeMS-Bold" w:hAnsi="ArialUnicodeMS-Bold" w:cs="ArialUnicodeMS-Bold"/>
+          <w:bCs/>
+          <w:sz w:val="18"/>
+          <w:szCs w:val="18"/>
+          <w:shd w:val="clear" w:color="auto" w:fill="C2D69B" w:themeFill="accent3" w:themeFillTint="99"/>
+        </w:rPr>
+        <w:t>select</w:t>
+      </w:r>
+      <w:r>
+        <w:rPr>
+          <w:rFonts w:ascii="ArialUnicodeMS-Bold" w:hAnsi="ArialUnicodeMS-Bold" w:cs="ArialUnicodeMS-Bold"/>
+          <w:bCs/>
+          <w:sz w:val="18"/>
+          <w:szCs w:val="18"/>
           <w:shd w:val="clear" w:color="auto" w:fill="FABF8F" w:themeFill="accent6" w:themeFillTint="99"/>
         </w:rPr>
-        <w:t>merge the two data files</w:t>
-      </w:r>
-      <w:r>
-        <w:rPr>
-          <w:rFonts w:ascii="ArialUnicodeMS-Bold" w:hAnsi="ArialUnicodeMS-Bold" w:cs="ArialUnicodeMS-Bold"/>
-          <w:bCs/>
-          <w:sz w:val="18"/>
-          <w:szCs w:val="18"/>
-        </w:rPr>
-        <w:t xml:space="preserve">, and </w:t>
+        <w:t xml:space="preserve"> </w:t>
+      </w:r>
+      <w:r>
+        <w:rPr>
+          <w:rFonts w:ascii="ArialUnicodeMS-Bold" w:hAnsi="ArialUnicodeMS-Bold" w:cs="ArialUnicodeMS-Bold"/>
+          <w:bCs/>
+          <w:sz w:val="18"/>
+          <w:szCs w:val="18"/>
+        </w:rPr>
+        <w:t xml:space="preserve">the variables and cases you need for the later analysis. </w:t>
+      </w:r>
+      <w:r>
+        <w:rPr>
+          <w:rFonts w:ascii="ArialUnicodeMS-Bold" w:hAnsi="ArialUnicodeMS-Bold" w:cs="ArialUnicodeMS-Bold"/>
+          <w:bCs/>
+          <w:sz w:val="18"/>
+          <w:szCs w:val="18"/>
+          <w:shd w:val="clear" w:color="auto" w:fill="C2D69B" w:themeFill="accent3" w:themeFillTint="99"/>
+        </w:rPr>
+        <w:t>Rename variables</w:t>
+      </w:r>
+      <w:r>
+        <w:rPr>
+          <w:rFonts w:ascii="ArialUnicodeMS-Bold" w:hAnsi="ArialUnicodeMS-Bold" w:cs="ArialUnicodeMS-Bold"/>
+          <w:bCs/>
+          <w:sz w:val="18"/>
+          <w:szCs w:val="18"/>
+        </w:rPr>
+        <w:t xml:space="preserve"> so that they are identifiable and usable.  </w:t>
+      </w:r>
+      <w:r>
+        <w:rPr>
+          <w:rFonts w:ascii="ArialUnicodeMS-Bold" w:hAnsi="ArialUnicodeMS-Bold" w:cs="ArialUnicodeMS-Bold"/>
+          <w:bCs/>
+          <w:sz w:val="18"/>
+          <w:szCs w:val="18"/>
+          <w:shd w:val="clear" w:color="auto" w:fill="C2D69B" w:themeFill="accent3" w:themeFillTint="99"/>
+        </w:rPr>
+        <w:t>If</w:t>
       </w:r>
       <w:r>
         <w:rPr>
@@ -926,45 +1058,39 @@
           <w:szCs w:val="18"/>
           <w:shd w:val="clear" w:color="auto" w:fill="FABF8F" w:themeFill="accent6" w:themeFillTint="99"/>
         </w:rPr>
-        <w:t xml:space="preserve">select </w:t>
-      </w:r>
-      <w:r>
-        <w:rPr>
-          <w:rFonts w:ascii="ArialUnicodeMS-Bold" w:hAnsi="ArialUnicodeMS-Bold" w:cs="ArialUnicodeMS-Bold"/>
-          <w:bCs/>
-          <w:sz w:val="18"/>
-          <w:szCs w:val="18"/>
-        </w:rPr>
-        <w:t xml:space="preserve">the variables and cases you need for the later analysis. </w:t>
-      </w:r>
-      <w:r>
-        <w:rPr>
-          <w:rFonts w:ascii="ArialUnicodeMS-Bold" w:hAnsi="ArialUnicodeMS-Bold" w:cs="ArialUnicodeMS-Bold"/>
-          <w:bCs/>
-          <w:sz w:val="18"/>
-          <w:szCs w:val="18"/>
-          <w:shd w:val="clear" w:color="auto" w:fill="FABF8F" w:themeFill="accent6" w:themeFillTint="99"/>
-        </w:rPr>
-        <w:t>Rename variables</w:t>
-      </w:r>
-      <w:r>
-        <w:rPr>
-          <w:rFonts w:ascii="ArialUnicodeMS-Bold" w:hAnsi="ArialUnicodeMS-Bold" w:cs="ArialUnicodeMS-Bold"/>
-          <w:bCs/>
-          <w:sz w:val="18"/>
-          <w:szCs w:val="18"/>
-        </w:rPr>
-        <w:t xml:space="preserve"> so that they are identifiable and usable.  </w:t>
-      </w:r>
-      <w:r>
-        <w:rPr>
-          <w:rFonts w:ascii="ArialUnicodeMS-Bold" w:hAnsi="ArialUnicodeMS-Bold" w:cs="ArialUnicodeMS-Bold"/>
-          <w:bCs/>
-          <w:sz w:val="18"/>
-          <w:szCs w:val="18"/>
-          <w:shd w:val="clear" w:color="auto" w:fill="FABF8F" w:themeFill="accent6" w:themeFillTint="99"/>
-        </w:rPr>
-        <w:t>If you can do this programmatically i.e., use the tidyverse and other packages to manipulate the data files, and variable names</w:t>
+        <w:t xml:space="preserve"> </w:t>
+      </w:r>
+      <w:r>
+        <w:rPr>
+          <w:rFonts w:ascii="ArialUnicodeMS-Bold" w:hAnsi="ArialUnicodeMS-Bold" w:cs="ArialUnicodeMS-Bold"/>
+          <w:bCs/>
+          <w:sz w:val="18"/>
+          <w:szCs w:val="18"/>
+          <w:shd w:val="clear" w:color="auto" w:fill="C2D69B" w:themeFill="accent3" w:themeFillTint="99"/>
+        </w:rPr>
+        <w:t xml:space="preserve">you can do this programmatically i.e., use the </w:t>
+      </w:r>
+      <w:proofErr w:type="spellStart"/>
+      <w:r>
+        <w:rPr>
+          <w:rFonts w:ascii="ArialUnicodeMS-Bold" w:hAnsi="ArialUnicodeMS-Bold" w:cs="ArialUnicodeMS-Bold"/>
+          <w:bCs/>
+          <w:sz w:val="18"/>
+          <w:szCs w:val="18"/>
+          <w:shd w:val="clear" w:color="auto" w:fill="C2D69B" w:themeFill="accent3" w:themeFillTint="99"/>
+        </w:rPr>
+        <w:t>tidyverse</w:t>
+      </w:r>
+      <w:proofErr w:type="spellEnd"/>
+      <w:r>
+        <w:rPr>
+          <w:rFonts w:ascii="ArialUnicodeMS-Bold" w:hAnsi="ArialUnicodeMS-Bold" w:cs="ArialUnicodeMS-Bold"/>
+          <w:bCs/>
+          <w:sz w:val="18"/>
+          <w:szCs w:val="18"/>
+          <w:shd w:val="clear" w:color="auto" w:fill="C2D69B" w:themeFill="accent3" w:themeFillTint="99"/>
+        </w:rPr>
+        <w:t xml:space="preserve"> and other packages to manipulate the data files, and variable names</w:t>
       </w:r>
       <w:r>
         <w:rPr>
@@ -1211,7 +1337,27 @@
           <w:sz w:val="18"/>
           <w:szCs w:val="18"/>
         </w:rPr>
-        <w:t>the occurrence and extent of criminality in our participants on the basis of early life events or factors</w:t>
+        <w:t xml:space="preserve">the occurrence and extent of criminality in our participants </w:t>
+      </w:r>
+      <w:proofErr w:type="gramStart"/>
+      <w:r>
+        <w:rPr>
+          <w:rFonts w:ascii="ArialUnicodeMS-Bold" w:eastAsia="ArialUnicodeMS" w:hAnsi="ArialUnicodeMS-Bold" w:cs="ArialUnicodeMS-Bold"/>
+          <w:bCs/>
+          <w:sz w:val="18"/>
+          <w:szCs w:val="18"/>
+        </w:rPr>
+        <w:t>on the basis of</w:t>
+      </w:r>
+      <w:proofErr w:type="gramEnd"/>
+      <w:r>
+        <w:rPr>
+          <w:rFonts w:ascii="ArialUnicodeMS-Bold" w:eastAsia="ArialUnicodeMS" w:hAnsi="ArialUnicodeMS-Bold" w:cs="ArialUnicodeMS-Bold"/>
+          <w:bCs/>
+          <w:sz w:val="18"/>
+          <w:szCs w:val="18"/>
+        </w:rPr>
+        <w:t xml:space="preserve"> early life events or factors</w:t>
       </w:r>
       <w:r>
         <w:rPr>
@@ -1314,8 +1460,9 @@
           <w:szCs w:val="18"/>
           <w:shd w:val="clear" w:color="auto" w:fill="FABF8F" w:themeFill="accent6" w:themeFillTint="99"/>
         </w:rPr>
-        <w:t>Write a function to assess the predictive accuracy of your model</w:t>
-      </w:r>
+        <w:t xml:space="preserve">Write a function to assess the predictive accuracy of your </w:t>
+      </w:r>
+      <w:proofErr w:type="spellStart"/>
       <w:r>
         <w:rPr>
           <w:rFonts w:ascii="ArialUnicodeMS-Bold" w:eastAsia="ArialUnicodeMS" w:hAnsi="ArialUnicodeMS-Bold" w:cs="ArialUnicodeMS-Bold"/>
@@ -1324,7 +1471,28 @@
           <w:szCs w:val="18"/>
           <w:shd w:val="clear" w:color="auto" w:fill="FABF8F" w:themeFill="accent6" w:themeFillTint="99"/>
         </w:rPr>
-        <w:t>(s)</w:t>
+        <w:t>model</w:t>
+      </w:r>
+      <w:r>
+        <w:rPr>
+          <w:rFonts w:ascii="ArialUnicodeMS-Bold" w:eastAsia="ArialUnicodeMS" w:hAnsi="ArialUnicodeMS-Bold" w:cs="ArialUnicodeMS-Bold"/>
+          <w:bCs/>
+          <w:sz w:val="18"/>
+          <w:szCs w:val="18"/>
+          <w:shd w:val="clear" w:color="auto" w:fill="FABF8F" w:themeFill="accent6" w:themeFillTint="99"/>
+        </w:rPr>
+        <w:t>(s</w:t>
+      </w:r>
+      <w:proofErr w:type="spellEnd"/>
+      <w:r>
+        <w:rPr>
+          <w:rFonts w:ascii="ArialUnicodeMS-Bold" w:eastAsia="ArialUnicodeMS" w:hAnsi="ArialUnicodeMS-Bold" w:cs="ArialUnicodeMS-Bold"/>
+          <w:bCs/>
+          <w:sz w:val="18"/>
+          <w:szCs w:val="18"/>
+          <w:shd w:val="clear" w:color="auto" w:fill="FABF8F" w:themeFill="accent6" w:themeFillTint="99"/>
+        </w:rPr>
+        <w:t>)</w:t>
       </w:r>
       <w:r>
         <w:rPr>
@@ -1385,7 +1553,27 @@
           <w:sz w:val="18"/>
           <w:szCs w:val="18"/>
         </w:rPr>
-        <w:t>Model selection – hierarchical?  Or stepwise?  Or a penalised method?</w:t>
+        <w:t xml:space="preserve">Model selection – hierarchical?  Or stepwise?  Or a </w:t>
+      </w:r>
+      <w:proofErr w:type="spellStart"/>
+      <w:r>
+        <w:rPr>
+          <w:rFonts w:ascii="ArialUnicodeMS-Bold" w:eastAsia="ArialUnicodeMS" w:hAnsi="ArialUnicodeMS-Bold" w:cs="ArialUnicodeMS-Bold"/>
+          <w:bCs/>
+          <w:sz w:val="18"/>
+          <w:szCs w:val="18"/>
+        </w:rPr>
+        <w:t>penalised</w:t>
+      </w:r>
+      <w:proofErr w:type="spellEnd"/>
+      <w:r>
+        <w:rPr>
+          <w:rFonts w:ascii="ArialUnicodeMS-Bold" w:eastAsia="ArialUnicodeMS" w:hAnsi="ArialUnicodeMS-Bold" w:cs="ArialUnicodeMS-Bold"/>
+          <w:bCs/>
+          <w:sz w:val="18"/>
+          <w:szCs w:val="18"/>
+        </w:rPr>
+        <w:t xml:space="preserve"> method?</w:t>
       </w:r>
       <w:r>
         <w:rPr>
@@ -1415,7 +1603,27 @@
           <w:sz w:val="18"/>
           <w:szCs w:val="18"/>
         </w:rPr>
-        <w:t xml:space="preserve">Model validation – validation set?  Or cross-validation?  </w:t>
+        <w:t xml:space="preserve">Model validation – </w:t>
+      </w:r>
+      <w:proofErr w:type="spellStart"/>
+      <w:r>
+        <w:rPr>
+          <w:rFonts w:ascii="ArialUnicodeMS-Bold" w:eastAsia="ArialUnicodeMS" w:hAnsi="ArialUnicodeMS-Bold" w:cs="ArialUnicodeMS-Bold"/>
+          <w:bCs/>
+          <w:sz w:val="18"/>
+          <w:szCs w:val="18"/>
+        </w:rPr>
+        <w:t>validation</w:t>
+      </w:r>
+      <w:proofErr w:type="spellEnd"/>
+      <w:r>
+        <w:rPr>
+          <w:rFonts w:ascii="ArialUnicodeMS-Bold" w:eastAsia="ArialUnicodeMS" w:hAnsi="ArialUnicodeMS-Bold" w:cs="ArialUnicodeMS-Bold"/>
+          <w:bCs/>
+          <w:sz w:val="18"/>
+          <w:szCs w:val="18"/>
+        </w:rPr>
+        <w:t xml:space="preserve"> set?  Or cross-validation?  </w:t>
       </w:r>
     </w:p>
     <w:p>
@@ -1633,8 +1841,20 @@
           <w:szCs w:val="18"/>
           <w:shd w:val="clear" w:color="auto" w:fill="FABF8F" w:themeFill="accent6" w:themeFillTint="99"/>
         </w:rPr>
-        <w:t>All your project and output files should also appear on Github</w:t>
-      </w:r>
+        <w:t xml:space="preserve">All your project and output files should also appear on </w:t>
+      </w:r>
+      <w:proofErr w:type="spellStart"/>
+      <w:r>
+        <w:rPr>
+          <w:rFonts w:ascii="ArialUnicodeMS-Bold" w:eastAsia="ArialUnicodeMS" w:hAnsi="ArialUnicodeMS-Bold" w:cs="ArialUnicodeMS-Bold"/>
+          <w:bCs/>
+          <w:sz w:val="18"/>
+          <w:szCs w:val="18"/>
+          <w:shd w:val="clear" w:color="auto" w:fill="FABF8F" w:themeFill="accent6" w:themeFillTint="99"/>
+        </w:rPr>
+        <w:t>Github</w:t>
+      </w:r>
+      <w:proofErr w:type="spellEnd"/>
       <w:r>
         <w:rPr>
           <w:rFonts w:ascii="ArialUnicodeMS-Bold" w:eastAsia="ArialUnicodeMS" w:hAnsi="ArialUnicodeMS-Bold" w:cs="ArialUnicodeMS-Bold"/>
@@ -1715,8 +1935,6 @@
       <w:r>
         <w:t>======================</w:t>
       </w:r>
-      <w:bookmarkStart w:id="0" w:name="_GoBack"/>
-      <w:bookmarkEnd w:id="0"/>
     </w:p>
     <w:sectPr>
       <w:footerReference w:type="even" r:id="rId7"/>
@@ -1827,7 +2045,7 @@
         <w:rStyle w:val="PageNumber"/>
         <w:noProof/>
       </w:rPr>
-      <w:t>2</w:t>
+      <w:t>1</w:t>
     </w:r>
     <w:r>
       <w:rPr>

</xml_diff>